<commit_message>
update nube de ideas
</commit_message>
<xml_diff>
--- a/documentacion/nubeDeIdeas.docx
+++ b/documentacion/nubeDeIdeas.docx
@@ -35,15 +35,7 @@
         <w:spacing w:line="360" w:lineRule="auto"/>
       </w:pPr>
       <w:r>
-        <w:t xml:space="preserve">El servidor recibirá mensajes desde cada uno de los </w:t>
-      </w:r>
-      <w:proofErr w:type="spellStart"/>
-      <w:r>
-        <w:t>virlocs</w:t>
-      </w:r>
-      <w:proofErr w:type="spellEnd"/>
-      <w:r>
-        <w:t>.</w:t>
+        <w:t>El servidor recibirá mensajes desde cada uno de los virlocs.</w:t>
       </w:r>
     </w:p>
     <w:p>
@@ -56,15 +48,7 @@
         <w:spacing w:line="360" w:lineRule="auto"/>
       </w:pPr>
       <w:r>
-        <w:t xml:space="preserve">El mensaje contendrá un ID de dispositivo, un tipo de mensaje, un numero de mensaje y un </w:t>
-      </w:r>
-      <w:proofErr w:type="spellStart"/>
-      <w:r>
-        <w:t>checksum</w:t>
-      </w:r>
-      <w:proofErr w:type="spellEnd"/>
-      <w:r>
-        <w:t>.</w:t>
+        <w:t>El mensaje contendrá un ID de dispositivo, un tipo de mensaje, un numero de mensaje y un checksum.</w:t>
       </w:r>
     </w:p>
     <w:p>
@@ -77,16 +61,8 @@
         <w:spacing w:line="360" w:lineRule="auto"/>
       </w:pPr>
       <w:r>
-        <w:t xml:space="preserve">El servidor, una vez recibido el mensaje deberá procesarlo y responder al </w:t>
+        <w:t>El servidor, una vez recibido el mensaje deberá procesarlo y responder al virloc un mensaje de confirmación.</w:t>
       </w:r>
-      <w:proofErr w:type="spellStart"/>
-      <w:r>
-        <w:t>virloc</w:t>
-      </w:r>
-      <w:proofErr w:type="spellEnd"/>
-      <w:r>
-        <w:t xml:space="preserve"> un mensaje de confirmación.</w:t>
-      </w:r>
     </w:p>
     <w:p>
       <w:pPr>
@@ -99,6 +75,7 @@
       </w:pPr>
     </w:p>
     <w:sectPr>
+      <w:headerReference w:type="default" r:id="rId8"/>
       <w:pgSz w:w="12240" w:h="15840"/>
       <w:pgMar w:top="1417" w:right="1701" w:bottom="1417" w:left="1701" w:header="708" w:footer="708" w:gutter="0"/>
       <w:cols w:space="708"/>
@@ -106,6 +83,112 @@
     </w:sectPr>
   </w:body>
 </w:document>
+</file>
+
+<file path=word/endnotes.xml><?xml version="1.0" encoding="utf-8"?>
+<w:endnotes xmlns:ve="http://schemas.openxmlformats.org/markup-compatibility/2006" xmlns:o="urn:schemas-microsoft-com:office:office" xmlns:r="http://schemas.openxmlformats.org/officeDocument/2006/relationships" xmlns:m="http://schemas.openxmlformats.org/officeDocument/2006/math" xmlns:v="urn:schemas-microsoft-com:vml" xmlns:wp="http://schemas.openxmlformats.org/drawingml/2006/wordprocessingDrawing" xmlns:w10="urn:schemas-microsoft-com:office:word" xmlns:w="http://schemas.openxmlformats.org/wordprocessingml/2006/main" xmlns:wne="http://schemas.microsoft.com/office/word/2006/wordml">
+  <w:endnote w:type="separator" w:id="-1">
+    <w:p>
+      <w:r>
+        <w:separator/>
+      </w:r>
+    </w:p>
+  </w:endnote>
+  <w:endnote w:type="continuationSeparator" w:id="0">
+    <w:p>
+      <w:r>
+        <w:continuationSeparator/>
+      </w:r>
+    </w:p>
+  </w:endnote>
+</w:endnotes>
+</file>
+
+<file path=word/footnotes.xml><?xml version="1.0" encoding="utf-8"?>
+<w:footnotes xmlns:ve="http://schemas.openxmlformats.org/markup-compatibility/2006" xmlns:o="urn:schemas-microsoft-com:office:office" xmlns:r="http://schemas.openxmlformats.org/officeDocument/2006/relationships" xmlns:m="http://schemas.openxmlformats.org/officeDocument/2006/math" xmlns:v="urn:schemas-microsoft-com:vml" xmlns:wp="http://schemas.openxmlformats.org/drawingml/2006/wordprocessingDrawing" xmlns:w10="urn:schemas-microsoft-com:office:word" xmlns:w="http://schemas.openxmlformats.org/wordprocessingml/2006/main" xmlns:wne="http://schemas.microsoft.com/office/word/2006/wordml">
+  <w:footnote w:type="separator" w:id="-1">
+    <w:p>
+      <w:r>
+        <w:separator/>
+      </w:r>
+    </w:p>
+  </w:footnote>
+  <w:footnote w:type="continuationSeparator" w:id="0">
+    <w:p>
+      <w:r>
+        <w:continuationSeparator/>
+      </w:r>
+    </w:p>
+  </w:footnote>
+</w:footnotes>
+</file>
+
+<file path=word/header1.xml><?xml version="1.0" encoding="utf-8"?>
+<w:hdr xmlns:ve="http://schemas.openxmlformats.org/markup-compatibility/2006" xmlns:o="urn:schemas-microsoft-com:office:office" xmlns:r="http://schemas.openxmlformats.org/officeDocument/2006/relationships" xmlns:m="http://schemas.openxmlformats.org/officeDocument/2006/math" xmlns:v="urn:schemas-microsoft-com:vml" xmlns:wp="http://schemas.openxmlformats.org/drawingml/2006/wordprocessingDrawing" xmlns:w10="urn:schemas-microsoft-com:office:word" xmlns:w="http://schemas.openxmlformats.org/wordprocessingml/2006/main" xmlns:wne="http://schemas.microsoft.com/office/word/2006/wordml">
+  <w:sdt>
+    <w:sdtPr>
+      <w:id w:val="7348802"/>
+      <w:docPartObj>
+        <w:docPartGallery w:val="Page Numbers (Top of Page)"/>
+        <w:docPartUnique/>
+      </w:docPartObj>
+    </w:sdtPr>
+    <w:sdtContent>
+      <w:p>
+        <w:pPr>
+          <w:pStyle w:val="Encabezado"/>
+        </w:pPr>
+        <w:r>
+          <w:rPr>
+            <w:noProof/>
+            <w:lang w:val="es-ES"/>
+          </w:rPr>
+          <w:pict>
+            <v:group id="_x0000_s4097" style="position:absolute;margin-left:0;margin-top:0;width:71.55pt;height:149.8pt;flip:x y;z-index:251660288;mso-width-percent:1000;mso-position-horizontal:left;mso-position-horizontal-relative:right-margin-area;mso-position-vertical:top;mso-position-vertical-relative:margin;mso-width-percent:1000;mso-width-relative:left-margin-area" coordorigin="13,11415" coordsize="1425,2996" o:allowincell="f">
+              <v:group id="_x0000_s4098" style="position:absolute;left:13;top:14340;width:1410;height:71;flip:y;mso-width-percent:1000;mso-position-horizontal:left;mso-position-horizontal-relative:left-margin-area;mso-width-percent:1000;mso-width-relative:left-margin-area" coordorigin="-83,540" coordsize="1218,71">
+                <v:rect id="_x0000_s4099" style="position:absolute;left:678;top:540;width:457;height:71" fillcolor="#5f497a [2407]" strokecolor="#5f497a [2407]"/>
+                <v:shapetype id="_x0000_t32" coordsize="21600,21600" o:spt="32" o:oned="t" path="m,l21600,21600e" filled="f">
+                  <v:path arrowok="t" fillok="f" o:connecttype="none"/>
+                  <o:lock v:ext="edit" shapetype="t"/>
+                </v:shapetype>
+                <v:shape id="_x0000_s4100" type="#_x0000_t32" style="position:absolute;left:-83;top:540;width:761;height:0;flip:x" o:connectortype="straight" strokecolor="#5f497a [2407]"/>
+              </v:group>
+              <v:rect id="_x0000_s4101" style="position:absolute;left:405;top:11415;width:1033;height:2805;mso-position-horizontal-relative:right-margin-area;mso-width-relative:right-margin-area" stroked="f">
+                <v:textbox style="layout-flow:vertical;mso-layout-flow-alt:bottom-to-top" inset="0,0,0,0">
+                  <w:txbxContent>
+                    <w:p>
+                      <w:pPr>
+                        <w:pStyle w:val="Sinespaciado"/>
+                        <w:jc w:val="right"/>
+                        <w:rPr>
+                          <w:outline/>
+                        </w:rPr>
+                      </w:pPr>
+                      <w:fldSimple w:instr=" PAGE    \* MERGEFORMAT ">
+                        <w:r>
+                          <w:rPr>
+                            <w:b/>
+                            <w:outline/>
+                            <w:noProof/>
+                            <w:color w:val="5F497A" w:themeColor="accent4" w:themeShade="BF"/>
+                            <w:sz w:val="52"/>
+                            <w:szCs w:val="52"/>
+                          </w:rPr>
+                          <w:t>1</w:t>
+                        </w:r>
+                      </w:fldSimple>
+                    </w:p>
+                  </w:txbxContent>
+                </v:textbox>
+              </v:rect>
+              <w10:wrap anchorx="page" anchory="margin"/>
+            </v:group>
+          </w:pict>
+        </w:r>
+      </w:p>
+    </w:sdtContent>
+  </w:sdt>
+</w:hdr>
 </file>
 
 <file path=word/numbering.xml><?xml version="1.0" encoding="utf-8"?>
@@ -502,6 +585,74 @@
       <w:contextualSpacing/>
     </w:pPr>
   </w:style>
+  <w:style w:type="paragraph" w:styleId="Encabezado">
+    <w:name w:val="header"/>
+    <w:basedOn w:val="Normal"/>
+    <w:link w:val="EncabezadoCar"/>
+    <w:uiPriority w:val="99"/>
+    <w:semiHidden/>
+    <w:unhideWhenUsed/>
+    <w:rsid w:val="008E5012"/>
+    <w:pPr>
+      <w:tabs>
+        <w:tab w:val="center" w:pos="4419"/>
+        <w:tab w:val="right" w:pos="8838"/>
+      </w:tabs>
+    </w:pPr>
+  </w:style>
+  <w:style w:type="character" w:customStyle="1" w:styleId="EncabezadoCar">
+    <w:name w:val="Encabezado Car"/>
+    <w:basedOn w:val="Fuentedeprrafopredeter"/>
+    <w:link w:val="Encabezado"/>
+    <w:uiPriority w:val="99"/>
+    <w:semiHidden/>
+    <w:rsid w:val="008E5012"/>
+  </w:style>
+  <w:style w:type="paragraph" w:styleId="Piedepgina">
+    <w:name w:val="footer"/>
+    <w:basedOn w:val="Normal"/>
+    <w:link w:val="PiedepginaCar"/>
+    <w:uiPriority w:val="99"/>
+    <w:semiHidden/>
+    <w:unhideWhenUsed/>
+    <w:rsid w:val="008E5012"/>
+    <w:pPr>
+      <w:tabs>
+        <w:tab w:val="center" w:pos="4419"/>
+        <w:tab w:val="right" w:pos="8838"/>
+      </w:tabs>
+    </w:pPr>
+  </w:style>
+  <w:style w:type="character" w:customStyle="1" w:styleId="PiedepginaCar">
+    <w:name w:val="Pie de página Car"/>
+    <w:basedOn w:val="Fuentedeprrafopredeter"/>
+    <w:link w:val="Piedepgina"/>
+    <w:uiPriority w:val="99"/>
+    <w:semiHidden/>
+    <w:rsid w:val="008E5012"/>
+  </w:style>
+  <w:style w:type="paragraph" w:styleId="Sinespaciado">
+    <w:name w:val="No Spacing"/>
+    <w:link w:val="SinespaciadoCar"/>
+    <w:uiPriority w:val="1"/>
+    <w:qFormat/>
+    <w:rsid w:val="008E5012"/>
+    <w:rPr>
+      <w:rFonts w:eastAsiaTheme="minorEastAsia"/>
+      <w:lang w:val="es-ES"/>
+    </w:rPr>
+  </w:style>
+  <w:style w:type="character" w:customStyle="1" w:styleId="SinespaciadoCar">
+    <w:name w:val="Sin espaciado Car"/>
+    <w:basedOn w:val="Fuentedeprrafopredeter"/>
+    <w:link w:val="Sinespaciado"/>
+    <w:uiPriority w:val="1"/>
+    <w:rsid w:val="008E5012"/>
+    <w:rPr>
+      <w:rFonts w:eastAsiaTheme="minorEastAsia"/>
+      <w:lang w:val="es-ES"/>
+    </w:rPr>
+  </w:style>
 </w:styles>
 </file>
 
@@ -786,4 +937,16 @@
   <a:objectDefaults/>
   <a:extraClrSchemeLst/>
 </a:theme>
+</file>
+
+<file path=customXml/item1.xml><?xml version="1.0" encoding="utf-8"?>
+<b:Sources xmlns:b="http://schemas.openxmlformats.org/officeDocument/2006/bibliography" xmlns="http://schemas.openxmlformats.org/officeDocument/2006/bibliography" SelectedStyle="\APA.XSL" StyleName="APA Fifth Edition"/>
+</file>
+
+<file path=customXml/itemProps1.xml><?xml version="1.0" encoding="utf-8"?>
+<ds:datastoreItem xmlns:ds="http://schemas.openxmlformats.org/officeDocument/2006/customXml" ds:itemID="{2BF6754D-BA43-4BE2-83D8-B3D41B9623C9}">
+  <ds:schemaRefs>
+    <ds:schemaRef ds:uri="http://schemas.openxmlformats.org/officeDocument/2006/bibliography"/>
+  </ds:schemaRefs>
+</ds:datastoreItem>
 </file>
</xml_diff>